<commit_message>
[Update] Etapa #22 - Criação do documento de Regras de boas práticas
</commit_message>
<xml_diff>
--- a/Padrões Adotados/Regras de boas práticas de codificação.docx
+++ b/Padrões Adotados/Regras de boas práticas de codificação.docx
@@ -68,19 +68,8 @@
           <w:sz w:val="24"/>
           <w:szCs w:val="24"/>
         </w:rPr>
-        <w:t xml:space="preserve">Grupo </w:t>
-      </w:r>
-      <w:proofErr w:type="spellStart"/>
-      <w:r>
-        <w:rPr>
-          <w:b/>
-          <w:bCs/>
-          <w:sz w:val="24"/>
-          <w:szCs w:val="24"/>
-        </w:rPr>
-        <w:t>Develoopers</w:t>
-      </w:r>
-      <w:proofErr w:type="spellEnd"/>
+        <w:t>Grupo Develoopers</w:t>
+      </w:r>
     </w:p>
     <w:p>
       <w:pPr>
@@ -186,13 +175,17 @@
         <w:jc w:val="both"/>
       </w:pPr>
       <w:r>
-        <w:t>Métodos devem</w:t>
-      </w:r>
-      <w:r>
-        <w:t>, na medida do possível,</w:t>
-      </w:r>
-      <w:r>
-        <w:t xml:space="preserve"> possuir assinaturas autoexplicativas</w:t>
+        <w:t>Nomes de variáveis devem começar com letra minúscula e caso houver necessidade de mais de um nome na mesma, a partir da segunda, a cada nova palavra, começa-se com letra maiúscula escrita na frente sem espaço, por exemplo: “</w:t>
+      </w:r>
+      <w:r>
+        <w:rPr>
+          <w:b/>
+          <w:bCs/>
+        </w:rPr>
+        <w:t>palavraSegundapalavraTerceiraPalavra</w:t>
+      </w:r>
+      <w:r>
+        <w:t>”</w:t>
       </w:r>
       <w:r>
         <w:t>;</w:t>
@@ -208,9 +201,30 @@
         <w:jc w:val="both"/>
       </w:pPr>
       <w:r>
+        <w:t>Métodos devem</w:t>
+      </w:r>
+      <w:r>
+        <w:t>, na medida do possível,</w:t>
+      </w:r>
+      <w:r>
+        <w:t xml:space="preserve"> possuir assinaturas autoexplicativas</w:t>
+      </w:r>
+      <w:r>
+        <w:t xml:space="preserve"> e seus nomes de forma semelhante as variáveis;</w:t>
+      </w:r>
+    </w:p>
+    <w:p>
+      <w:pPr>
+        <w:pStyle w:val="PargrafodaLista"/>
+        <w:numPr>
+          <w:ilvl w:val="0"/>
+          <w:numId w:val="1"/>
+        </w:numPr>
+        <w:jc w:val="both"/>
+      </w:pPr>
+      <w:r>
         <w:t xml:space="preserve">Os métodos </w:t>
       </w:r>
-      <w:proofErr w:type="spellStart"/>
       <w:r>
         <w:rPr>
           <w:i/>
@@ -218,11 +232,9 @@
         </w:rPr>
         <w:t>getters</w:t>
       </w:r>
-      <w:proofErr w:type="spellEnd"/>
       <w:r>
         <w:t xml:space="preserve"> e </w:t>
       </w:r>
-      <w:proofErr w:type="spellStart"/>
       <w:r>
         <w:rPr>
           <w:i/>
@@ -230,7 +242,6 @@
         </w:rPr>
         <w:t>setters</w:t>
       </w:r>
-      <w:proofErr w:type="spellEnd"/>
       <w:r>
         <w:t xml:space="preserve">, caso </w:t>
       </w:r>
@@ -508,6 +519,7 @@
     <w:lsdException w:name="HTML Sample" w:semiHidden="1" w:unhideWhenUsed="1"/>
     <w:lsdException w:name="HTML Typewriter" w:semiHidden="1" w:unhideWhenUsed="1"/>
     <w:lsdException w:name="HTML Variable" w:semiHidden="1" w:unhideWhenUsed="1"/>
+    <w:lsdException w:name="Normal Table" w:semiHidden="1" w:unhideWhenUsed="1"/>
     <w:lsdException w:name="annotation subject" w:semiHidden="1" w:unhideWhenUsed="1"/>
     <w:lsdException w:name="No List" w:semiHidden="1" w:unhideWhenUsed="1"/>
     <w:lsdException w:name="Outline List 1" w:semiHidden="1" w:unhideWhenUsed="1"/>
@@ -554,8 +566,10 @@
     <w:lsdException w:name="Table Subtle 2" w:semiHidden="1" w:unhideWhenUsed="1"/>
     <w:lsdException w:name="Table Web 1" w:semiHidden="1" w:unhideWhenUsed="1"/>
     <w:lsdException w:name="Table Web 2" w:semiHidden="1" w:unhideWhenUsed="1"/>
+    <w:lsdException w:name="Table Web 3" w:semiHidden="1" w:unhideWhenUsed="1"/>
     <w:lsdException w:name="Balloon Text" w:semiHidden="1" w:unhideWhenUsed="1"/>
     <w:lsdException w:name="Table Grid" w:uiPriority="39"/>
+    <w:lsdException w:name="Table Theme" w:semiHidden="1" w:unhideWhenUsed="1"/>
     <w:lsdException w:name="Placeholder Text" w:semiHidden="1"/>
     <w:lsdException w:name="No Spacing" w:uiPriority="1" w:qFormat="1"/>
     <w:lsdException w:name="Light Shading" w:uiPriority="60"/>

</xml_diff>